<commit_message>
most of brad fig table comments incorporated. still some issues related primarily to fig table order and consistency in variable name/abbreviation use. also still need to check biomass and olt values in new summary table.
</commit_message>
<xml_diff>
--- a/yf_funcdiv_complete_v4_bradeugenie_revisions.docx
+++ b/yf_funcdiv_complete_v4_bradeugenie_revisions.docx
@@ -1793,97 +1793,7 @@
           <w:sz w:val="24"/>
           <w:vertAlign w:val="baseline"/>
         </w:rPr>
-        <w:t xml:space="preserve"> per unit area was significantly positively related to the length of time since the most recent wildfire (Table 2). Grass/</w:t>
-      </w:r>
-      <w:r>
-        <w:rPr>
-          <w:position w:val="0"/>
-          <w:sz w:val="24"/>
-          <w:sz w:val="24"/>
-          <w:vertAlign w:val="baseline"/>
-        </w:rPr>
-        <w:t>S</w:t>
-      </w:r>
-      <w:r>
-        <w:rPr>
-          <w:position w:val="0"/>
-          <w:sz w:val="24"/>
-          <w:sz w:val="24"/>
-          <w:vertAlign w:val="baseline"/>
-        </w:rPr>
-        <w:t xml:space="preserve">edge </w:t>
-      </w:r>
-      <w:r>
-        <w:rPr>
-          <w:position w:val="0"/>
-          <w:sz w:val="24"/>
-          <w:sz w:val="24"/>
-          <w:vertAlign w:val="baseline"/>
-        </w:rPr>
-        <w:t xml:space="preserve">and Deciduous Shrub </w:t>
-      </w:r>
-      <w:r>
-        <w:rPr>
-          <w:position w:val="0"/>
-          <w:sz w:val="24"/>
-          <w:sz w:val="24"/>
-          <w:vertAlign w:val="baseline"/>
-        </w:rPr>
-        <w:t xml:space="preserve">communities adjacent to drying lakes </w:t>
-      </w:r>
-      <w:r>
-        <w:rPr>
-          <w:position w:val="0"/>
-          <w:sz w:val="24"/>
-          <w:sz w:val="24"/>
-          <w:vertAlign w:val="baseline"/>
-        </w:rPr>
-        <w:t xml:space="preserve">also </w:t>
-      </w:r>
-      <w:r>
-        <w:rPr>
-          <w:position w:val="0"/>
-          <w:sz w:val="24"/>
-          <w:sz w:val="24"/>
-          <w:vertAlign w:val="baseline"/>
-        </w:rPr>
-        <w:t xml:space="preserve">had significantly lower </w:t>
-      </w:r>
-      <w:r>
-        <w:rPr>
-          <w:position w:val="0"/>
-          <w:sz w:val="24"/>
-          <w:sz w:val="24"/>
-          <w:vertAlign w:val="baseline"/>
-        </w:rPr>
-        <w:t>AGB</w:t>
-      </w:r>
-      <w:r>
-        <w:rPr>
-          <w:position w:val="0"/>
-          <w:sz w:val="24"/>
-          <w:sz w:val="24"/>
-          <w:vertAlign w:val="baseline"/>
-        </w:rPr>
-        <w:t xml:space="preserve"> per unit area compared to similar communities near stable lakes. . Community </w:t>
-      </w:r>
-      <w:r>
-        <w:rPr>
-          <w:position w:val="0"/>
-          <w:sz w:val="24"/>
-          <w:sz w:val="24"/>
-          <w:vertAlign w:val="baseline"/>
-        </w:rPr>
-        <w:t>area (width of community zones surrounding lakes)</w:t>
-      </w:r>
-      <w:r>
-        <w:rPr>
-          <w:position w:val="0"/>
-          <w:sz w:val="24"/>
-          <w:sz w:val="24"/>
-          <w:vertAlign w:val="baseline"/>
-        </w:rPr>
-        <w:t xml:space="preserve"> was the best single predictor of </w:t>
+        <w:t xml:space="preserve"> per unit area was significantly positively related to the length of time since the most recent wildfire (Table 2). Grass/Sedge and Deciduous Shrub communities adjacent to drying lakes also had significantly lower AGB per unit area compared to similar communities near stable lakes. . Community area (width of community zones surrounding lakes) was the best single predictor of </w:t>
       </w:r>
       <w:r>
         <w:rPr/>
@@ -1911,97 +1821,7 @@
           <w:sz w:val="24"/>
           <w:vertAlign w:val="baseline"/>
         </w:rPr>
-        <w:t xml:space="preserve"> values ranging from 0.3</w:t>
-      </w:r>
-      <w:r>
-        <w:rPr>
-          <w:position w:val="0"/>
-          <w:sz w:val="24"/>
-          <w:sz w:val="24"/>
-          <w:vertAlign w:val="baseline"/>
-        </w:rPr>
-        <w:t>3</w:t>
-      </w:r>
-      <w:r>
-        <w:rPr>
-          <w:position w:val="0"/>
-          <w:sz w:val="24"/>
-          <w:sz w:val="24"/>
-          <w:vertAlign w:val="baseline"/>
-        </w:rPr>
-        <w:t xml:space="preserve"> to 0.5</w:t>
-      </w:r>
-      <w:r>
-        <w:rPr>
-          <w:position w:val="0"/>
-          <w:sz w:val="24"/>
-          <w:sz w:val="24"/>
-          <w:vertAlign w:val="baseline"/>
-        </w:rPr>
-        <w:t>4</w:t>
-      </w:r>
-      <w:r>
-        <w:rPr>
-          <w:position w:val="0"/>
-          <w:sz w:val="24"/>
-          <w:sz w:val="24"/>
-          <w:vertAlign w:val="baseline"/>
-        </w:rPr>
-        <w:t xml:space="preserve">). Area was negatively associated with </w:t>
-      </w:r>
-      <w:r>
-        <w:rPr>
-          <w:position w:val="0"/>
-          <w:sz w:val="24"/>
-          <w:sz w:val="24"/>
-          <w:vertAlign w:val="baseline"/>
-        </w:rPr>
-        <w:t>AGB</w:t>
-      </w:r>
-      <w:r>
-        <w:rPr>
-          <w:position w:val="0"/>
-          <w:sz w:val="24"/>
-          <w:sz w:val="24"/>
-          <w:vertAlign w:val="baseline"/>
-        </w:rPr>
-        <w:t xml:space="preserve"> per unit area in Grass/Sedge and Deciduous Shrub communities, but was positively correlated with biomass in the forest. Lake shrinking was not significantly associated with AGB per unit area in the upland forest community. Functional divergence (Rao's quadratic entropy) was significantly positively correlated with AGB per unit area in Grass/Sedge and Deciduous Shrub communities, but not in the </w:t>
-      </w:r>
-      <w:r>
-        <w:rPr>
-          <w:position w:val="0"/>
-          <w:sz w:val="24"/>
-          <w:sz w:val="24"/>
-          <w:vertAlign w:val="baseline"/>
-        </w:rPr>
-        <w:t>Up</w:t>
-      </w:r>
-      <w:r>
-        <w:rPr>
-          <w:position w:val="0"/>
-          <w:sz w:val="24"/>
-          <w:sz w:val="24"/>
-          <w:vertAlign w:val="baseline"/>
-        </w:rPr>
-        <w:t xml:space="preserve">land </w:t>
-      </w:r>
-      <w:r>
-        <w:rPr>
-          <w:position w:val="0"/>
-          <w:sz w:val="24"/>
-          <w:sz w:val="24"/>
-          <w:vertAlign w:val="baseline"/>
-        </w:rPr>
-        <w:t>F</w:t>
-      </w:r>
-      <w:r>
-        <w:rPr>
-          <w:position w:val="0"/>
-          <w:sz w:val="24"/>
-          <w:sz w:val="24"/>
-          <w:vertAlign w:val="baseline"/>
-        </w:rPr>
-        <w:t xml:space="preserve">orest. Functional composition, as measured by the first principal component score from a PCA of community-weighted mean (CWM) functional trait values, was not significantly associated with biomass in any plant community. </w:t>
+        <w:t xml:space="preserve"> values ranging from 0.33 to 0.54). Area was negatively associated with AGB per unit area in Grass/Sedge and Deciduous Shrub communities, but was positively correlated with biomass in the forest. Lake shrinking was not significantly associated with AGB per unit area in the upland forest community. Functional divergence (Rao's quadratic entropy) was significantly positively correlated with AGB per unit area in Grass/Sedge and Deciduous Shrub communities, but not in the Upland Forest. Functional composition, as measured by the first principal component score from a PCA of community-weighted mean (CWM) functional trait values, was not significantly associated with biomass in any plant community. </w:t>
       </w:r>
     </w:p>
     <w:p>
@@ -2036,25 +1856,7 @@
           <w:sz w:val="24"/>
           <w:vertAlign w:val="baseline"/>
         </w:rPr>
-        <w:t xml:space="preserve">idiosyncratic plant species presence/absence was significantly correlated with AGB in </w:t>
-      </w:r>
-      <w:r>
-        <w:rPr>
-          <w:position w:val="0"/>
-          <w:sz w:val="24"/>
-          <w:sz w:val="24"/>
-          <w:vertAlign w:val="baseline"/>
-        </w:rPr>
-        <w:t>all three communities</w:t>
-      </w:r>
-      <w:r>
-        <w:rPr>
-          <w:position w:val="0"/>
-          <w:sz w:val="24"/>
-          <w:sz w:val="24"/>
-          <w:vertAlign w:val="baseline"/>
-        </w:rPr>
-        <w:t xml:space="preserve"> communities (Id. Spp variable; Table 2). Id. Spp scores were positively correlated with the distribution of most idiosyncratic species . However, </w:t>
+        <w:t xml:space="preserve">idiosyncratic plant species presence/absence was significantly correlated with AGB in all three communities communities (Id. Spp variable; Table 2). Id. Spp scores were positively correlated with the distribution of most idiosyncratic species . However, </w:t>
       </w:r>
       <w:del w:author="Vijay Patil" w:date="2015-09-16T10:44:09Z" w:id="1">
         <w:r>
@@ -8912,80 +8714,15 @@
           <w:vertAlign w:val="baseline"/>
         </w:rPr>
       </w:pPr>
-      <w:ins w:author="Vijay Patil" w:date="2015-09-16T10:44:09Z" w:id="52">
-        <w:r>
-          <w:rPr>
-            <w:rFonts w:cs="Times New Roman" w:eastAsia="Times New Roman"/>
-            <w:position w:val="0"/>
-            <w:sz w:val="24"/>
-            <w:sz w:val="24"/>
-            <w:vertAlign w:val="baseline"/>
-          </w:rPr>
-          <w:t>Figure 1. Conceptual diagram showing A) general hypothesize</w:t>
-        </w:r>
-      </w:ins>
-      <w:commentRangeStart w:id="51"/>
-      <w:r>
-        <w:rPr>
-          <w:rFonts w:cs="Times New Roman" w:eastAsia="Times New Roman"/>
-          <w:position w:val="0"/>
-          <w:sz w:val="24"/>
-          <w:sz w:val="24"/>
-          <w:vertAlign w:val="baseline"/>
-        </w:rPr>
-      </w:r>
-      <w:ins w:author="Vijay Patil" w:date="2015-09-16T10:44:09Z" w:id="53">
-        <w:r>
-          <w:rPr>
-            <w:rFonts w:cs="Times New Roman" w:eastAsia="Times New Roman"/>
-            <w:position w:val="0"/>
-            <w:sz w:val="24"/>
-            <w:sz w:val="24"/>
-            <w:vertAlign w:val="baseline"/>
-          </w:rPr>
-          <w:t>d direct and indirect linkage</w:t>
-        </w:r>
-      </w:ins>
-      <w:commentRangeEnd w:id="51"/>
-      <w:r>
-        <w:rPr>
-          <w:rFonts w:cs="Times New Roman" w:eastAsia="Times New Roman"/>
-          <w:position w:val="0"/>
-          <w:sz w:val="24"/>
-          <w:sz w:val="24"/>
-          <w:vertAlign w:val="baseline"/>
-        </w:rPr>
-      </w:r>
-      <w:r>
-        <w:rPr>
-          <w:rFonts w:cs="Times New Roman" w:eastAsia="Times New Roman"/>
-          <w:position w:val="0"/>
-          <w:sz w:val="24"/>
-          <w:sz w:val="24"/>
-          <w:vertAlign w:val="baseline"/>
-        </w:rPr>
-        <w:commentReference w:id="51"/>
-      </w:r>
-      <w:ins w:author="Vijay Patil" w:date="2015-09-16T10:44:09Z" w:id="54">
-        <w:r>
-          <w:rPr>
-            <w:rFonts w:cs="Times New Roman" w:eastAsia="Times New Roman"/>
-            <w:position w:val="0"/>
-            <w:sz w:val="24"/>
-            <w:sz w:val="24"/>
-            <w:vertAlign w:val="baseline"/>
-          </w:rPr>
-          <w:t xml:space="preserve">s between disturbance, plant community structure, and carbon storage, and B) hypothesized relationships between all variables. Variables include drying trend presence (Drying) time since fire (Fire), plant community size (Area), functional divergence (Func Div), functional composition (Func Comp), idiosyncratic species effects (Id Spp), aboveground biomass (AGB) and organic layer thickness (OLT). </w:t>
-        </w:r>
-      </w:ins>
-    </w:p>
-    <w:p>
-      <w:pPr>
-        <w:pStyle w:val="style0"/>
-        <w:rPr/>
-      </w:pPr>
-      <w:r>
-        <w:rPr/>
+      <w:r>
+        <w:rPr>
+          <w:rFonts w:cs="Times New Roman" w:eastAsia="Times New Roman"/>
+          <w:position w:val="0"/>
+          <w:sz w:val="24"/>
+          <w:sz w:val="24"/>
+          <w:vertAlign w:val="baseline"/>
+        </w:rPr>
+        <w:t xml:space="preserve">Figure 1. Conceptual diagram showing A) general hypothesized direct and indirect linkages between disturbance, plant community structure, and carbon storage, and B) hypothesized relationships between all variables. Variables include drying trend presence (Drying) time since fire (Fire), plant community size (Area), functional divergence (Func Div), functional composition (Func Comp), idiosyncratic species effects (Id Spp), aboveground biomass (AGB) and organic layer thickness (OLT). </w:t>
       </w:r>
     </w:p>
     <w:p>
@@ -9017,7 +8754,126 @@
           <w:vertAlign w:val="baseline"/>
         </w:rPr>
       </w:pPr>
-      <w:ins w:author="Vijay Patil" w:date="2015-09-16T10:44:09Z" w:id="55">
+      <w:r>
+        <w:rPr>
+          <w:position w:val="0"/>
+          <w:sz w:val="24"/>
+          <w:sz w:val="24"/>
+          <w:vertAlign w:val="baseline"/>
+        </w:rPr>
+        <w:t xml:space="preserve">Table 2. Bivariate relationships between aboveground biomass (AGB), Peat thickness, Fire history, </w:t>
+      </w:r>
+    </w:p>
+    <w:p>
+      <w:pPr>
+        <w:pStyle w:val="style0"/>
+        <w:spacing w:after="0" w:before="0"/>
+        <w:contextualSpacing w:val="false"/>
+        <w:rPr>
+          <w:position w:val="0"/>
+          <w:sz w:val="24"/>
+          <w:sz w:val="24"/>
+          <w:vertAlign w:val="baseline"/>
+        </w:rPr>
+      </w:pPr>
+      <w:r>
+        <w:rPr>
+          <w:position w:val="0"/>
+          <w:sz w:val="24"/>
+          <w:sz w:val="24"/>
+          <w:vertAlign w:val="baseline"/>
+        </w:rPr>
+        <w:t xml:space="preserve">Lake shrinkage history, community area, Functional divergence (Rao), functional trait composition </w:t>
+      </w:r>
+    </w:p>
+    <w:p>
+      <w:pPr>
+        <w:pStyle w:val="style0"/>
+        <w:spacing w:after="0" w:before="0"/>
+        <w:contextualSpacing w:val="false"/>
+        <w:rPr>
+          <w:position w:val="0"/>
+          <w:sz w:val="24"/>
+          <w:sz w:val="24"/>
+          <w:vertAlign w:val="baseline"/>
+        </w:rPr>
+      </w:pPr>
+      <w:r>
+        <w:rPr>
+          <w:position w:val="0"/>
+          <w:sz w:val="24"/>
+          <w:sz w:val="24"/>
+          <w:vertAlign w:val="baseline"/>
+        </w:rPr>
+        <w:t xml:space="preserve">(CWM), and the presence of idiosyncratic species (Id. Spp). CWM and Id. Spp. values are the first </w:t>
+      </w:r>
+    </w:p>
+    <w:p>
+      <w:pPr>
+        <w:pStyle w:val="style0"/>
+        <w:spacing w:after="0" w:before="0"/>
+        <w:contextualSpacing w:val="false"/>
+        <w:rPr>
+          <w:position w:val="0"/>
+          <w:sz w:val="24"/>
+          <w:sz w:val="24"/>
+          <w:vertAlign w:val="baseline"/>
+        </w:rPr>
+      </w:pPr>
+      <w:r>
+        <w:rPr>
+          <w:position w:val="0"/>
+          <w:sz w:val="24"/>
+          <w:sz w:val="24"/>
+          <w:vertAlign w:val="baseline"/>
+        </w:rPr>
+        <w:t xml:space="preserve">principal component scores from principal components analysis of community-weighted mean </w:t>
+      </w:r>
+    </w:p>
+    <w:p>
+      <w:pPr>
+        <w:pStyle w:val="style0"/>
+        <w:spacing w:after="0" w:before="0"/>
+        <w:contextualSpacing w:val="false"/>
+        <w:rPr>
+          <w:position w:val="0"/>
+          <w:sz w:val="24"/>
+          <w:sz w:val="24"/>
+          <w:vertAlign w:val="baseline"/>
+        </w:rPr>
+      </w:pPr>
+      <w:r>
+        <w:rPr>
+          <w:position w:val="0"/>
+          <w:sz w:val="24"/>
+          <w:sz w:val="24"/>
+          <w:vertAlign w:val="baseline"/>
+        </w:rPr>
+        <w:t xml:space="preserve">functional trait values and presence/absence matrices for idiosyncratic species, as described in the </w:t>
+      </w:r>
+    </w:p>
+    <w:p>
+      <w:pPr>
+        <w:pStyle w:val="style0"/>
+        <w:spacing w:after="0" w:before="0"/>
+        <w:contextualSpacing w:val="false"/>
+        <w:rPr>
+          <w:position w:val="0"/>
+          <w:sz w:val="24"/>
+          <w:sz w:val="24"/>
+          <w:vertAlign w:val="baseline"/>
+        </w:rPr>
+      </w:pPr>
+      <w:r>
+        <w:rPr>
+          <w:position w:val="0"/>
+          <w:sz w:val="24"/>
+          <w:sz w:val="24"/>
+          <w:vertAlign w:val="baseline"/>
+        </w:rPr>
+        <w:t xml:space="preserve">Methods section. All analysis are derived from general linear models with </w:t>
+      </w:r>
+      <w:ins w:author="Vijay Patil" w:date="2015-09-16T10:44:09Z" w:id="52">
         <w:r>
           <w:rPr>
             <w:position w:val="0"/>
@@ -9025,7 +8881,7 @@
             <w:sz w:val="24"/>
             <w:vertAlign w:val="baseline"/>
           </w:rPr>
-          <w:t xml:space="preserve">Table 2. Bivariate relationships between aboveground biomass (AGB), Peat thickness, Fire history, </w:t>
+          <w:t>Gaussian errors.</w:t>
         </w:r>
       </w:ins>
     </w:p>
@@ -9034,186 +8890,6 @@
         <w:pStyle w:val="style0"/>
         <w:spacing w:after="0" w:before="0"/>
         <w:contextualSpacing w:val="false"/>
-        <w:rPr>
-          <w:position w:val="0"/>
-          <w:sz w:val="24"/>
-          <w:sz w:val="24"/>
-          <w:vertAlign w:val="baseline"/>
-        </w:rPr>
-      </w:pPr>
-      <w:ins w:author="Vijay Patil" w:date="2015-09-16T10:44:09Z" w:id="56">
-        <w:r>
-          <w:rPr>
-            <w:position w:val="0"/>
-            <w:sz w:val="24"/>
-            <w:sz w:val="24"/>
-            <w:vertAlign w:val="baseline"/>
-          </w:rPr>
-          <w:t xml:space="preserve">Lake shrinkage history, community area, Functional divergence (Rao), functional trait composition </w:t>
-        </w:r>
-      </w:ins>
-    </w:p>
-    <w:p>
-      <w:pPr>
-        <w:pStyle w:val="style0"/>
-        <w:spacing w:after="0" w:before="0"/>
-        <w:contextualSpacing w:val="false"/>
-        <w:rPr>
-          <w:position w:val="0"/>
-          <w:sz w:val="24"/>
-          <w:sz w:val="24"/>
-          <w:vertAlign w:val="baseline"/>
-        </w:rPr>
-      </w:pPr>
-      <w:ins w:author="Vijay Patil" w:date="2015-09-16T10:44:09Z" w:id="57">
-        <w:r>
-          <w:rPr>
-            <w:position w:val="0"/>
-            <w:sz w:val="24"/>
-            <w:sz w:val="24"/>
-            <w:vertAlign w:val="baseline"/>
-          </w:rPr>
-          <w:t xml:space="preserve">(CWM), and the presence of idiosyncratic species (Id. Spp). CWM and Id. Spp. values are the first </w:t>
-        </w:r>
-      </w:ins>
-    </w:p>
-    <w:p>
-      <w:pPr>
-        <w:pStyle w:val="style0"/>
-        <w:spacing w:after="0" w:before="0"/>
-        <w:contextualSpacing w:val="false"/>
-        <w:rPr>
-          <w:position w:val="0"/>
-          <w:sz w:val="24"/>
-          <w:sz w:val="24"/>
-          <w:vertAlign w:val="baseline"/>
-        </w:rPr>
-      </w:pPr>
-      <w:ins w:author="Vijay Patil" w:date="2015-09-16T10:44:09Z" w:id="58">
-        <w:r>
-          <w:rPr>
-            <w:position w:val="0"/>
-            <w:sz w:val="24"/>
-            <w:sz w:val="24"/>
-            <w:vertAlign w:val="baseline"/>
-          </w:rPr>
-          <w:t xml:space="preserve">principal component scores from principal components analysis of community-weighted mean </w:t>
-        </w:r>
-      </w:ins>
-    </w:p>
-    <w:p>
-      <w:pPr>
-        <w:pStyle w:val="style0"/>
-        <w:spacing w:after="0" w:before="0"/>
-        <w:contextualSpacing w:val="false"/>
-        <w:rPr>
-          <w:position w:val="0"/>
-          <w:sz w:val="24"/>
-          <w:sz w:val="24"/>
-          <w:vertAlign w:val="baseline"/>
-        </w:rPr>
-      </w:pPr>
-      <w:ins w:author="Vijay Patil" w:date="2015-09-16T10:44:09Z" w:id="59">
-        <w:r>
-          <w:rPr>
-            <w:position w:val="0"/>
-            <w:sz w:val="24"/>
-            <w:sz w:val="24"/>
-            <w:vertAlign w:val="baseline"/>
-          </w:rPr>
-          <w:t xml:space="preserve">functional trait values and presence/absence matrices for idiosyncratic species, as described in the </w:t>
-        </w:r>
-      </w:ins>
-    </w:p>
-    <w:p>
-      <w:pPr>
-        <w:pStyle w:val="style0"/>
-        <w:spacing w:after="0" w:before="0"/>
-        <w:contextualSpacing w:val="false"/>
-        <w:rPr>
-          <w:position w:val="0"/>
-          <w:sz w:val="24"/>
-          <w:sz w:val="24"/>
-          <w:vertAlign w:val="baseline"/>
-        </w:rPr>
-      </w:pPr>
-      <w:ins w:author="Vijay Patil" w:date="2015-09-16T10:44:09Z" w:id="60">
-        <w:r>
-          <w:rPr>
-            <w:position w:val="0"/>
-            <w:sz w:val="24"/>
-            <w:sz w:val="24"/>
-            <w:vertAlign w:val="baseline"/>
-          </w:rPr>
-          <w:t xml:space="preserve">Methods section. All analysis are derived from general linear models with </w:t>
-        </w:r>
-      </w:ins>
-      <w:del w:author="Brad Griffith" w:date="2015-08-16T21:35:00Z" w:id="61">
-        <w:r>
-          <w:rPr>
-            <w:position w:val="0"/>
-            <w:sz w:val="24"/>
-            <w:sz w:val="24"/>
-            <w:vertAlign w:val="baseline"/>
-          </w:rPr>
-          <w:delText>gaussian</w:delText>
-        </w:r>
-      </w:del>
-      <w:ins w:author="Vijay Patil" w:date="2015-09-16T10:44:09Z" w:id="62">
-        <w:r>
-          <w:rPr>
-            <w:position w:val="0"/>
-            <w:sz w:val="24"/>
-            <w:sz w:val="24"/>
-            <w:vertAlign w:val="baseline"/>
-          </w:rPr>
-          <w:t>Gaussian errors</w:t>
-        </w:r>
-      </w:ins>
-      <w:commentRangeStart w:id="52"/>
-      <w:r>
-        <w:rPr>
-          <w:position w:val="0"/>
-          <w:sz w:val="24"/>
-          <w:sz w:val="24"/>
-          <w:vertAlign w:val="baseline"/>
-        </w:rPr>
-      </w:r>
-      <w:ins w:author="Vijay Patil" w:date="2015-09-16T10:44:09Z" w:id="63">
-        <w:r>
-          <w:rPr>
-            <w:position w:val="0"/>
-            <w:sz w:val="24"/>
-            <w:sz w:val="24"/>
-            <w:vertAlign w:val="baseline"/>
-          </w:rPr>
-          <w:t>.</w:t>
-        </w:r>
-      </w:ins>
-      <w:commentRangeEnd w:id="52"/>
-      <w:r>
-        <w:rPr>
-          <w:position w:val="0"/>
-          <w:sz w:val="24"/>
-          <w:sz w:val="24"/>
-          <w:vertAlign w:val="baseline"/>
-        </w:rPr>
-      </w:r>
-      <w:r>
-        <w:rPr>
-          <w:position w:val="0"/>
-          <w:sz w:val="24"/>
-          <w:sz w:val="24"/>
-          <w:vertAlign w:val="baseline"/>
-        </w:rPr>
-        <w:commentReference w:id="52"/>
-      </w:r>
-    </w:p>
-    <w:p>
-      <w:pPr>
-        <w:pStyle w:val="style0"/>
-        <w:spacing w:after="0" w:before="0"/>
-        <w:contextualSpacing w:val="false"/>
         <w:rPr/>
       </w:pPr>
       <w:r>
@@ -9242,7 +8918,7 @@
           <w:vertAlign w:val="baseline"/>
         </w:rPr>
       </w:pPr>
-      <w:ins w:author="Vijay Patil" w:date="2015-09-16T10:44:09Z" w:id="64">
+      <w:ins w:author="Vijay Patil" w:date="2015-09-16T10:44:09Z" w:id="53">
         <w:r>
           <w:rPr>
             <w:position w:val="0"/>
@@ -9421,7 +9097,7 @@
           <w:vertAlign w:val="baseline"/>
         </w:rPr>
       </w:pPr>
-      <w:ins w:author="Vijay Patil" w:date="2015-09-16T10:44:09Z" w:id="65">
+      <w:ins w:author="Vijay Patil" w:date="2015-09-16T10:44:09Z" w:id="54">
         <w:r>
           <w:rPr>
             <w:rFonts w:ascii="PT Sans" w:cs="PT Sans" w:eastAsia="PT Sans" w:hAnsi="PT Sans"/>
@@ -9433,7 +9109,7 @@
           <w:t>Figure 2</w:t>
         </w:r>
       </w:ins>
-      <w:commentRangeStart w:id="53"/>
+      <w:commentRangeStart w:id="51"/>
       <w:r>
         <w:rPr>
           <w:rFonts w:ascii="PT Sans" w:cs="PT Sans" w:eastAsia="PT Sans" w:hAnsi="PT Sans"/>
@@ -9443,7 +9119,7 @@
           <w:vertAlign w:val="baseline"/>
         </w:rPr>
       </w:r>
-      <w:ins w:author="Vijay Patil" w:date="2015-09-16T10:44:09Z" w:id="66">
+      <w:ins w:author="Vijay Patil" w:date="2015-09-16T10:44:09Z" w:id="55">
         <w:r>
           <w:rPr>
             <w:rFonts w:ascii="PT Sans" w:cs="PT Sans" w:eastAsia="PT Sans" w:hAnsi="PT Sans"/>
@@ -9455,7 +9131,7 @@
           <w:t>. Variable importance plots from random forest models predicting above-ground biomass (top panel) and soil peat thickness bottom panel based on the presence/absence of vascular plant speci</w:t>
         </w:r>
       </w:ins>
-      <w:commentRangeEnd w:id="53"/>
+      <w:commentRangeEnd w:id="51"/>
       <w:r>
         <w:rPr>
           <w:rFonts w:ascii="PT Sans" w:cs="PT Sans" w:eastAsia="PT Sans" w:hAnsi="PT Sans"/>
@@ -9473,9 +9149,9 @@
           <w:sz w:val="24"/>
           <w:vertAlign w:val="baseline"/>
         </w:rPr>
-        <w:commentReference w:id="53"/>
-      </w:r>
-      <w:ins w:author="Vijay Patil" w:date="2015-09-16T10:44:09Z" w:id="67">
+        <w:commentReference w:id="51"/>
+      </w:r>
+      <w:ins w:author="Vijay Patil" w:date="2015-09-16T10:44:09Z" w:id="56">
         <w:r>
           <w:rPr>
             <w:rFonts w:ascii="PT Sans" w:cs="PT Sans" w:eastAsia="PT Sans" w:hAnsi="PT Sans"/>
@@ -9501,7 +9177,7 @@
           <w:vertAlign w:val="baseline"/>
         </w:rPr>
       </w:pPr>
-      <w:ins w:author="Vijay Patil" w:date="2015-09-16T10:44:09Z" w:id="68">
+      <w:ins w:author="Vijay Patil" w:date="2015-09-16T10:44:09Z" w:id="57">
         <w:r>
           <w:rPr>
             <w:rFonts w:ascii="PT Sans" w:cs="PT Sans" w:eastAsia="PT Sans" w:hAnsi="PT Sans"/>
@@ -9527,7 +9203,7 @@
           <w:vertAlign w:val="baseline"/>
         </w:rPr>
       </w:pPr>
-      <w:ins w:author="Vijay Patil" w:date="2015-09-16T10:44:09Z" w:id="69">
+      <w:ins w:author="Vijay Patil" w:date="2015-09-16T10:44:09Z" w:id="58">
         <w:r>
           <w:rPr>
             <w:rFonts w:ascii="PT Sans" w:cs="PT Sans" w:eastAsia="PT Sans" w:hAnsi="PT Sans"/>
@@ -9553,7 +9229,7 @@
           <w:vertAlign w:val="baseline"/>
         </w:rPr>
       </w:pPr>
-      <w:ins w:author="Vijay Patil" w:date="2015-09-16T10:44:09Z" w:id="70">
+      <w:ins w:author="Vijay Patil" w:date="2015-09-16T10:44:09Z" w:id="59">
         <w:r>
           <w:rPr>
             <w:rFonts w:ascii="PT Sans" w:cs="PT Sans" w:eastAsia="PT Sans" w:hAnsi="PT Sans"/>
@@ -9575,7 +9251,7 @@
         </w:rPr>
         <w:t>Grass/Sedge</w:t>
       </w:r>
-      <w:ins w:author="Vijay Patil" w:date="2015-09-16T10:44:09Z" w:id="71">
+      <w:ins w:author="Vijay Patil" w:date="2015-09-16T10:44:09Z" w:id="60">
         <w:r>
           <w:rPr>
             <w:rFonts w:ascii="PT Sans" w:cs="PT Sans" w:eastAsia="PT Sans" w:hAnsi="PT Sans"/>
@@ -9601,7 +9277,7 @@
           <w:vertAlign w:val="baseline"/>
         </w:rPr>
       </w:pPr>
-      <w:ins w:author="Vijay Patil" w:date="2015-09-16T10:44:09Z" w:id="72">
+      <w:ins w:author="Vijay Patil" w:date="2015-09-16T10:44:09Z" w:id="61">
         <w:r>
           <w:rPr>
             <w:rFonts w:ascii="PT Sans" w:cs="PT Sans" w:eastAsia="PT Sans" w:hAnsi="PT Sans"/>
@@ -9627,7 +9303,7 @@
           <w:vertAlign w:val="baseline"/>
         </w:rPr>
       </w:pPr>
-      <w:ins w:author="Vijay Patil" w:date="2015-09-16T10:44:09Z" w:id="73">
+      <w:ins w:author="Vijay Patil" w:date="2015-09-16T10:44:09Z" w:id="62">
         <w:r>
           <w:rPr>
             <w:rFonts w:ascii="PT Sans" w:cs="PT Sans" w:eastAsia="PT Sans" w:hAnsi="PT Sans"/>
@@ -9680,7 +9356,7 @@
           <w:vertAlign w:val="baseline"/>
         </w:rPr>
       </w:pPr>
-      <w:ins w:author="Vijay Patil" w:date="2015-09-16T10:44:09Z" w:id="74">
+      <w:ins w:author="Vijay Patil" w:date="2015-09-16T10:44:09Z" w:id="63">
         <w:r>
           <w:rPr>
             <w:position w:val="0"/>
@@ -9745,7 +9421,7 @@
           </w:drawing>
         </w:r>
       </w:ins>
-      <w:ins w:author="Vijay Patil" w:date="2015-09-16T10:44:09Z" w:id="75">
+      <w:ins w:author="Vijay Patil" w:date="2015-09-16T10:44:09Z" w:id="64">
         <w:r>
           <w:rPr>
             <w:position w:val="0"/>
@@ -9757,7 +9433,7 @@
           <w:t xml:space="preserve">igure 3. </w:t>
         </w:r>
       </w:ins>
-      <w:ins w:author="Vijay Patil" w:date="2015-09-16T10:44:09Z" w:id="76">
+      <w:ins w:author="Vijay Patil" w:date="2015-09-16T10:44:09Z" w:id="65">
         <w:r>
           <w:rPr>
             <w:rFonts w:ascii="PT Sans" w:cs="PT Sans" w:eastAsia="PT Sans" w:hAnsi="PT Sans"/>
@@ -9770,7 +9446,7 @@
           <w:t xml:space="preserve">Figure 3. Path diagrams for structural </w:t>
         </w:r>
       </w:ins>
-      <w:del w:author="Brad Griffith" w:date="2015-08-16T21:40:00Z" w:id="77">
+      <w:del w:author="Brad Griffith" w:date="2015-08-16T21:40:00Z" w:id="66">
         <w:r>
           <w:rPr>
             <w:rFonts w:ascii="PT Sans" w:cs="PT Sans" w:eastAsia="PT Sans" w:hAnsi="PT Sans"/>
@@ -9783,7 +9459,7 @@
           <w:delText>equaiton</w:delText>
         </w:r>
       </w:del>
-      <w:ins w:author="Vijay Patil" w:date="2015-09-16T10:44:09Z" w:id="78">
+      <w:ins w:author="Vijay Patil" w:date="2015-09-16T10:44:09Z" w:id="67">
         <w:r>
           <w:rPr>
             <w:rFonts w:ascii="PT Sans" w:cs="PT Sans" w:eastAsia="PT Sans" w:hAnsi="PT Sans"/>
@@ -9796,7 +9472,7 @@
           <w:t>equation models of above-ground biomass (AGB) and organic layer thickness (OLT) in three plant communities: Grass/Sedge, Deciduous Shrub, and Upland Forest. Model variables are shown in box</w:t>
         </w:r>
       </w:ins>
-      <w:commentRangeStart w:id="54"/>
+      <w:commentRangeStart w:id="52"/>
       <w:r>
         <w:rPr>
           <w:rFonts w:ascii="PT Sans" w:cs="PT Sans" w:eastAsia="PT Sans" w:hAnsi="PT Sans"/>
@@ -9807,7 +9483,7 @@
           <w:vertAlign w:val="baseline"/>
         </w:rPr>
       </w:r>
-      <w:ins w:author="Vijay Patil" w:date="2015-09-16T10:44:09Z" w:id="79">
+      <w:ins w:author="Vijay Patil" w:date="2015-09-16T10:44:09Z" w:id="68">
         <w:r>
           <w:rPr>
             <w:rFonts w:ascii="PT Sans" w:cs="PT Sans" w:eastAsia="PT Sans" w:hAnsi="PT Sans"/>
@@ -9820,7 +9496,7 @@
           <w:t>es. Arrows indicate a linear causal pathway between two variable</w:t>
         </w:r>
       </w:ins>
-      <w:commentRangeEnd w:id="54"/>
+      <w:commentRangeEnd w:id="52"/>
       <w:r>
         <w:rPr>
           <w:rFonts w:ascii="PT Sans" w:cs="PT Sans" w:eastAsia="PT Sans" w:hAnsi="PT Sans"/>
@@ -9840,9 +9516,9 @@
           <w:szCs w:val="20"/>
           <w:vertAlign w:val="baseline"/>
         </w:rPr>
-        <w:commentReference w:id="54"/>
-      </w:r>
-      <w:ins w:author="Vijay Patil" w:date="2015-09-16T10:44:09Z" w:id="80">
+        <w:commentReference w:id="52"/>
+      </w:r>
+      <w:ins w:author="Vijay Patil" w:date="2015-09-16T10:44:09Z" w:id="69">
         <w:r>
           <w:rPr>
             <w:rFonts w:ascii="PT Sans" w:cs="PT Sans" w:eastAsia="PT Sans" w:hAnsi="PT Sans"/>
@@ -9855,7 +9531,7 @@
           <w:t>s (Fire -&gt; OLT implies that time since fire is a linear predictor of organic layer thickness). Standardized path coefficients are shown for each pathway. Standardized coe</w:t>
         </w:r>
       </w:ins>
-      <w:ins w:author="Brad Griffith" w:date="2015-08-16T21:41:00Z" w:id="81">
+      <w:ins w:author="Brad Griffith" w:date="2015-08-16T21:41:00Z" w:id="70">
         <w:r>
           <w:rPr>
             <w:rFonts w:ascii="PT Sans" w:cs="PT Sans" w:eastAsia="PT Sans" w:hAnsi="PT Sans"/>
@@ -9868,7 +9544,7 @@
           <w:t>fici</w:t>
         </w:r>
       </w:ins>
-      <w:ins w:author="Vijay Patil" w:date="2015-09-16T10:44:09Z" w:id="82">
+      <w:ins w:author="Vijay Patil" w:date="2015-09-16T10:44:09Z" w:id="71">
         <w:r>
           <w:rPr>
             <w:rFonts w:ascii="PT Sans" w:cs="PT Sans" w:eastAsia="PT Sans" w:hAnsi="PT Sans"/>
@@ -9881,7 +9557,7 @@
           <w:t>cients give the expected change in the response variable (in standard deviations) if the predictor is increased by one standard deviation. Overall mode</w:t>
         </w:r>
       </w:ins>
-      <w:commentRangeStart w:id="55"/>
+      <w:commentRangeStart w:id="53"/>
       <w:r>
         <w:rPr>
           <w:rFonts w:ascii="PT Sans" w:cs="PT Sans" w:eastAsia="PT Sans" w:hAnsi="PT Sans"/>
@@ -9892,7 +9568,7 @@
           <w:vertAlign w:val="baseline"/>
         </w:rPr>
       </w:r>
-      <w:ins w:author="Vijay Patil" w:date="2015-09-16T10:44:09Z" w:id="83">
+      <w:ins w:author="Vijay Patil" w:date="2015-09-16T10:44:09Z" w:id="72">
         <w:r>
           <w:rPr>
             <w:rFonts w:ascii="PT Sans" w:cs="PT Sans" w:eastAsia="PT Sans" w:hAnsi="PT Sans"/>
@@ -9905,7 +9581,7 @@
           <w:t>l t was assessed with a Chi-Squared te</w:t>
         </w:r>
       </w:ins>
-      <w:commentRangeEnd w:id="55"/>
+      <w:commentRangeEnd w:id="53"/>
       <w:r>
         <w:rPr>
           <w:rFonts w:ascii="PT Sans" w:cs="PT Sans" w:eastAsia="PT Sans" w:hAnsi="PT Sans"/>
@@ -9925,9 +9601,9 @@
           <w:szCs w:val="20"/>
           <w:vertAlign w:val="baseline"/>
         </w:rPr>
-        <w:commentReference w:id="55"/>
-      </w:r>
-      <w:ins w:author="Vijay Patil" w:date="2015-09-16T10:44:09Z" w:id="84">
+        <w:commentReference w:id="53"/>
+      </w:r>
+      <w:ins w:author="Vijay Patil" w:date="2015-09-16T10:44:09Z" w:id="73">
         <w:r>
           <w:rPr>
             <w:rFonts w:ascii="PT Sans" w:cs="PT Sans" w:eastAsia="PT Sans" w:hAnsi="PT Sans"/>
@@ -9940,7 +9616,7 @@
           <w:t>st. Non-signi</w:t>
         </w:r>
       </w:ins>
-      <w:ins w:author="Brad Griffith" w:date="2015-08-16T21:41:00Z" w:id="85">
+      <w:ins w:author="Brad Griffith" w:date="2015-08-16T21:41:00Z" w:id="74">
         <w:r>
           <w:rPr>
             <w:rFonts w:ascii="PT Sans" w:cs="PT Sans" w:eastAsia="PT Sans" w:hAnsi="PT Sans"/>
@@ -9953,7 +9629,7 @@
           <w:t>fi</w:t>
         </w:r>
       </w:ins>
-      <w:ins w:author="Vijay Patil" w:date="2015-09-16T10:44:09Z" w:id="86">
+      <w:ins w:author="Vijay Patil" w:date="2015-09-16T10:44:09Z" w:id="75">
         <w:r>
           <w:rPr>
             <w:rFonts w:ascii="PT Sans" w:cs="PT Sans" w:eastAsia="PT Sans" w:hAnsi="PT Sans"/>
@@ -9966,7 +9642,7 @@
           <w:t>cant test results indicate that the model adequatel</w:t>
         </w:r>
       </w:ins>
-      <w:commentRangeStart w:id="56"/>
+      <w:commentRangeStart w:id="54"/>
       <w:r>
         <w:rPr>
           <w:rFonts w:ascii="PT Sans" w:cs="PT Sans" w:eastAsia="PT Sans" w:hAnsi="PT Sans"/>
@@ -9977,7 +9653,7 @@
           <w:vertAlign w:val="baseline"/>
         </w:rPr>
       </w:r>
-      <w:ins w:author="Vijay Patil" w:date="2015-09-16T10:44:09Z" w:id="87">
+      <w:ins w:author="Vijay Patil" w:date="2015-09-16T10:44:09Z" w:id="76">
         <w:r>
           <w:rPr>
             <w:rFonts w:ascii="PT Sans" w:cs="PT Sans" w:eastAsia="PT Sans" w:hAnsi="PT Sans"/>
@@ -9990,7 +9666,7 @@
           <w:t xml:space="preserve">y </w:t>
         </w:r>
       </w:ins>
-      <w:commentRangeEnd w:id="56"/>
+      <w:commentRangeEnd w:id="54"/>
       <w:r>
         <w:rPr>
           <w:rFonts w:ascii="PT Sans" w:cs="PT Sans" w:eastAsia="PT Sans" w:hAnsi="PT Sans"/>
@@ -10010,9 +9686,9 @@
           <w:szCs w:val="20"/>
           <w:vertAlign w:val="baseline"/>
         </w:rPr>
-        <w:commentReference w:id="56"/>
-      </w:r>
-      <w:ins w:author="Vijay Patil" w:date="2015-09-16T10:44:09Z" w:id="88">
+        <w:commentReference w:id="54"/>
+      </w:r>
+      <w:ins w:author="Vijay Patil" w:date="2015-09-16T10:44:09Z" w:id="77">
         <w:r>
           <w:rPr>
             <w:rFonts w:ascii="PT Sans" w:cs="PT Sans" w:eastAsia="PT Sans" w:hAnsi="PT Sans"/>
@@ -10471,7 +10147,7 @@
           <w:vertAlign w:val="baseline"/>
         </w:rPr>
       </w:pPr>
-      <w:ins w:author="Vijay Patil" w:date="2015-09-16T10:44:09Z" w:id="89">
+      <w:ins w:author="Vijay Patil" w:date="2015-09-16T10:44:09Z" w:id="78">
         <w:r>
           <w:rPr>
             <w:rFonts w:ascii="PT Sans" w:cs="PT Sans" w:eastAsia="PT Sans" w:hAnsi="PT Sans"/>
@@ -10484,7 +10160,7 @@
           <w:t>Figure 4</w:t>
         </w:r>
       </w:ins>
-      <w:commentRangeStart w:id="57"/>
+      <w:commentRangeStart w:id="55"/>
       <w:r>
         <w:rPr>
           <w:rFonts w:ascii="PT Sans" w:cs="PT Sans" w:eastAsia="PT Sans" w:hAnsi="PT Sans"/>
@@ -10495,7 +10171,7 @@
           <w:vertAlign w:val="baseline"/>
         </w:rPr>
       </w:r>
-      <w:ins w:author="Vijay Patil" w:date="2015-09-16T10:44:09Z" w:id="90">
+      <w:ins w:author="Vijay Patil" w:date="2015-09-16T10:44:09Z" w:id="79">
         <w:r>
           <w:rPr>
             <w:rFonts w:ascii="PT Sans" w:cs="PT Sans" w:eastAsia="PT Sans" w:hAnsi="PT Sans"/>
@@ -10508,7 +10184,7 @@
           <w:t>. Path diagrams for structural equatio</w:t>
         </w:r>
       </w:ins>
-      <w:commentRangeEnd w:id="57"/>
+      <w:commentRangeEnd w:id="55"/>
       <w:r>
         <w:rPr>
           <w:rFonts w:ascii="PT Sans" w:cs="PT Sans" w:eastAsia="PT Sans" w:hAnsi="PT Sans"/>
@@ -10528,9 +10204,9 @@
           <w:szCs w:val="20"/>
           <w:vertAlign w:val="baseline"/>
         </w:rPr>
-        <w:commentReference w:id="57"/>
-      </w:r>
-      <w:ins w:author="Vijay Patil" w:date="2015-09-16T10:44:09Z" w:id="91">
+        <w:commentReference w:id="55"/>
+      </w:r>
+      <w:ins w:author="Vijay Patil" w:date="2015-09-16T10:44:09Z" w:id="80">
         <w:r>
           <w:rPr>
             <w:rFonts w:ascii="PT Sans" w:cs="PT Sans" w:eastAsia="PT Sans" w:hAnsi="PT Sans"/>
@@ -10543,7 +10219,7 @@
           <w:t>n models of soil peat thickness in three plant communities: Grass/Sedge, Deciduous Shrub, and Upland Forest. Model variables are shown in boxes. Arrows indicate a linear causal pathway between two variables (Fire -&gt; OLT implies that time since fire is a linear predictor of organic layer thickness). Standardized path coefficients are shown for each pathway. Standardized coefficients give the expected change in the response variable (in standard deviations) if the predictor is increased by one standard deviation. Overall model t was assessed with a Chi-Squared test. Non-signi</w:t>
         </w:r>
       </w:ins>
-      <w:ins w:author="Brad Griffith" w:date="2015-08-16T21:45:00Z" w:id="92">
+      <w:ins w:author="Brad Griffith" w:date="2015-08-16T21:45:00Z" w:id="81">
         <w:r>
           <w:rPr>
             <w:rFonts w:ascii="PT Sans" w:cs="PT Sans" w:eastAsia="PT Sans" w:hAnsi="PT Sans"/>
@@ -10556,7 +10232,7 @@
           <w:t>fi</w:t>
         </w:r>
       </w:ins>
-      <w:ins w:author="Vijay Patil" w:date="2015-09-16T10:44:09Z" w:id="93">
+      <w:ins w:author="Vijay Patil" w:date="2015-09-16T10:44:09Z" w:id="82">
         <w:r>
           <w:rPr>
             <w:rFonts w:ascii="PT Sans" w:cs="PT Sans" w:eastAsia="PT Sans" w:hAnsi="PT Sans"/>
@@ -10569,7 +10245,7 @@
           <w:t>cant test results indicate that the model adequate</w:t>
         </w:r>
       </w:ins>
-      <w:commentRangeStart w:id="58"/>
+      <w:commentRangeStart w:id="56"/>
       <w:r>
         <w:rPr>
           <w:rFonts w:ascii="PT Sans" w:cs="PT Sans" w:eastAsia="PT Sans" w:hAnsi="PT Sans"/>
@@ -10580,7 +10256,7 @@
           <w:vertAlign w:val="baseline"/>
         </w:rPr>
       </w:r>
-      <w:ins w:author="Vijay Patil" w:date="2015-09-16T10:44:09Z" w:id="94">
+      <w:ins w:author="Vijay Patil" w:date="2015-09-16T10:44:09Z" w:id="83">
         <w:r>
           <w:rPr>
             <w:rFonts w:ascii="PT Sans" w:cs="PT Sans" w:eastAsia="PT Sans" w:hAnsi="PT Sans"/>
@@ -10593,7 +10269,7 @@
           <w:t>ly t</w:t>
         </w:r>
       </w:ins>
-      <w:commentRangeEnd w:id="58"/>
+      <w:commentRangeEnd w:id="56"/>
       <w:r>
         <w:rPr>
           <w:rFonts w:ascii="PT Sans" w:cs="PT Sans" w:eastAsia="PT Sans" w:hAnsi="PT Sans"/>
@@ -10613,9 +10289,9 @@
           <w:szCs w:val="20"/>
           <w:vertAlign w:val="baseline"/>
         </w:rPr>
-        <w:commentReference w:id="58"/>
-      </w:r>
-      <w:ins w:author="Vijay Patil" w:date="2015-09-16T10:44:09Z" w:id="95">
+        <w:commentReference w:id="56"/>
+      </w:r>
+      <w:ins w:author="Vijay Patil" w:date="2015-09-16T10:44:09Z" w:id="84">
         <w:r>
           <w:rPr>
             <w:rFonts w:ascii="PT Sans" w:cs="PT Sans" w:eastAsia="PT Sans" w:hAnsi="PT Sans"/>
@@ -10643,7 +10319,7 @@
           <w:vertAlign w:val="baseline"/>
         </w:rPr>
       </w:pPr>
-      <w:ins w:author="Vijay Patil" w:date="2015-09-16T10:44:09Z" w:id="96">
+      <w:ins w:author="Vijay Patil" w:date="2015-09-16T10:44:09Z" w:id="85">
         <w:r>
           <w:rPr>
             <w:position w:val="0"/>
@@ -10655,7 +10331,7 @@
           <w:t>Table 4</w:t>
         </w:r>
       </w:ins>
-      <w:commentRangeStart w:id="59"/>
+      <w:commentRangeStart w:id="57"/>
       <w:r>
         <w:rPr>
           <w:position w:val="0"/>
@@ -10665,7 +10341,7 @@
           <w:vertAlign w:val="baseline"/>
         </w:rPr>
       </w:r>
-      <w:ins w:author="Vijay Patil" w:date="2015-09-16T10:44:09Z" w:id="97">
+      <w:ins w:author="Vijay Patil" w:date="2015-09-16T10:44:09Z" w:id="86">
         <w:r>
           <w:rPr>
             <w:position w:val="0"/>
@@ -10677,7 +10353,7 @@
           <w:t xml:space="preserve">. </w:t>
         </w:r>
       </w:ins>
-      <w:ins w:author="Vijay Patil" w:date="2015-09-16T10:44:09Z" w:id="98">
+      <w:ins w:author="Vijay Patil" w:date="2015-09-16T10:44:09Z" w:id="87">
         <w:r>
           <w:rPr>
             <w:rFonts w:cs="Times New Roman" w:eastAsia="Times New Roman"/>
@@ -10690,7 +10366,7 @@
           <w:t>Summary of direct and indirect path coefficient</w:t>
         </w:r>
       </w:ins>
-      <w:commentRangeEnd w:id="59"/>
+      <w:commentRangeEnd w:id="57"/>
       <w:r>
         <w:rPr>
           <w:rFonts w:cs="Times New Roman" w:eastAsia="Times New Roman"/>
@@ -10710,9 +10386,9 @@
           <w:szCs w:val="20"/>
           <w:vertAlign w:val="baseline"/>
         </w:rPr>
-        <w:commentReference w:id="59"/>
-      </w:r>
-      <w:ins w:author="Vijay Patil" w:date="2015-09-16T10:44:09Z" w:id="99">
+        <w:commentReference w:id="57"/>
+      </w:r>
+      <w:ins w:author="Vijay Patil" w:date="2015-09-16T10:44:09Z" w:id="88">
         <w:r>
           <w:rPr>
             <w:rFonts w:cs="Times New Roman" w:eastAsia="Times New Roman"/>
@@ -10740,7 +10416,7 @@
           <w:vertAlign w:val="baseline"/>
         </w:rPr>
       </w:pPr>
-      <w:ins w:author="Vijay Patil" w:date="2015-09-16T10:44:09Z" w:id="100">
+      <w:ins w:author="Vijay Patil" w:date="2015-09-16T10:44:09Z" w:id="89">
         <w:r>
           <w:rPr>
             <w:rFonts w:cs="Times New Roman" w:eastAsia="Times New Roman"/>
@@ -11166,7 +10842,7 @@
           <w:vertAlign w:val="baseline"/>
         </w:rPr>
       </w:pPr>
-      <w:ins w:author="Vijay Patil" w:date="2015-09-16T10:44:09Z" w:id="101">
+      <w:ins w:author="Vijay Patil" w:date="2015-09-16T10:44:09Z" w:id="90">
         <w:r>
           <w:rPr>
             <w:rFonts w:ascii="PT Sans" w:cs="PT Sans" w:eastAsia="PT Sans" w:hAnsi="PT Sans"/>
@@ -11179,18 +10855,7 @@
           <w:t>Table 5. Comparison of mean vascular plant species richness between shrinking and non-shrinking (stable) lakes across three lake-margin terrestrial plant communities in the Yukon Flats National Wildlife Refuge. Values are means with standard errors in parentheses. Differences in means between lake types were tested wit</w:t>
         </w:r>
       </w:ins>
-      <w:commentRangeStart w:id="60"/>
-      <w:r>
-        <w:rPr>
-          <w:rFonts w:ascii="PT Sans" w:cs="PT Sans" w:eastAsia="PT Sans" w:hAnsi="PT Sans"/>
-          <w:position w:val="0"/>
-          <w:sz w:val="24"/>
-          <w:sz w:val="20"/>
-          <w:szCs w:val="20"/>
-          <w:vertAlign w:val="baseline"/>
-        </w:rPr>
-      </w:r>
-      <w:ins w:author="Vijay Patil" w:date="2015-09-16T10:44:09Z" w:id="102">
+      <w:ins w:author="Vijay Patil" w:date="2015-09-16T10:44:09Z" w:id="91">
         <w:r>
           <w:rPr>
             <w:rFonts w:ascii="PT Sans" w:cs="PT Sans" w:eastAsia="PT Sans" w:hAnsi="PT Sans"/>
@@ -11203,29 +10868,7 @@
           <w:t xml:space="preserve">h </w:t>
         </w:r>
       </w:ins>
-      <w:commentRangeEnd w:id="60"/>
-      <w:r>
-        <w:rPr>
-          <w:rFonts w:ascii="PT Sans" w:cs="PT Sans" w:eastAsia="PT Sans" w:hAnsi="PT Sans"/>
-          <w:position w:val="0"/>
-          <w:sz w:val="24"/>
-          <w:sz w:val="20"/>
-          <w:szCs w:val="20"/>
-          <w:vertAlign w:val="baseline"/>
-        </w:rPr>
-      </w:r>
-      <w:r>
-        <w:rPr>
-          <w:rFonts w:ascii="PT Sans" w:cs="PT Sans" w:eastAsia="PT Sans" w:hAnsi="PT Sans"/>
-          <w:position w:val="0"/>
-          <w:sz w:val="24"/>
-          <w:sz w:val="20"/>
-          <w:szCs w:val="20"/>
-          <w:vertAlign w:val="baseline"/>
-        </w:rPr>
-        <w:commentReference w:id="60"/>
-      </w:r>
-      <w:del w:author="Brad Griffith" w:date="2015-08-16T21:49:00Z" w:id="103">
+      <w:del w:author="Brad Griffith" w:date="2015-08-16T21:49:00Z" w:id="92">
         <w:r>
           <w:rPr>
             <w:rFonts w:ascii="PT Sans" w:cs="PT Sans" w:eastAsia="PT Sans" w:hAnsi="PT Sans"/>
@@ -11238,7 +10881,7 @@
           <w:delText>T</w:delText>
         </w:r>
       </w:del>
-      <w:ins w:author="Vijay Patil" w:date="2015-09-16T10:44:09Z" w:id="104">
+      <w:ins w:author="Vijay Patil" w:date="2015-09-16T10:44:09Z" w:id="93">
         <w:r>
           <w:rPr>
             <w:rFonts w:ascii="PT Sans" w:cs="PT Sans" w:eastAsia="PT Sans" w:hAnsi="PT Sans"/>
@@ -11354,7 +10997,7 @@
           <w:vertAlign w:val="baseline"/>
         </w:rPr>
       </w:pPr>
-      <w:ins w:author="Vijay Patil" w:date="2015-09-16T10:44:09Z" w:id="105">
+      <w:ins w:author="Vijay Patil" w:date="2015-09-16T10:44:09Z" w:id="94">
         <w:r>
           <w:rPr>
             <w:position w:val="0"/>
@@ -11365,16 +11008,16 @@
           <w:t xml:space="preserve">Figure 5. Community-weighted mean functional trait value PCA results. Results of </w:t>
         </w:r>
       </w:ins>
-      <w:commentRangeStart w:id="61"/>
-      <w:r>
-        <w:rPr>
-          <w:position w:val="0"/>
-          <w:sz w:val="24"/>
-          <w:sz w:val="24"/>
-          <w:vertAlign w:val="baseline"/>
-        </w:rPr>
-      </w:r>
-      <w:ins w:author="Vijay Patil" w:date="2015-09-16T10:44:09Z" w:id="106">
+      <w:commentRangeStart w:id="58"/>
+      <w:r>
+        <w:rPr>
+          <w:position w:val="0"/>
+          <w:sz w:val="24"/>
+          <w:sz w:val="24"/>
+          <w:vertAlign w:val="baseline"/>
+        </w:rPr>
+      </w:r>
+      <w:ins w:author="Vijay Patil" w:date="2015-09-16T10:44:09Z" w:id="95">
         <w:r>
           <w:rPr>
             <w:position w:val="0"/>
@@ -11385,25 +11028,25 @@
           <w:t>a princip</w:t>
         </w:r>
       </w:ins>
-      <w:commentRangeEnd w:id="61"/>
-      <w:r>
-        <w:rPr>
-          <w:position w:val="0"/>
-          <w:sz w:val="24"/>
-          <w:sz w:val="24"/>
-          <w:vertAlign w:val="baseline"/>
-        </w:rPr>
-      </w:r>
-      <w:r>
-        <w:rPr>
-          <w:position w:val="0"/>
-          <w:sz w:val="24"/>
-          <w:sz w:val="24"/>
-          <w:vertAlign w:val="baseline"/>
-        </w:rPr>
-        <w:commentReference w:id="61"/>
-      </w:r>
-      <w:ins w:author="Vijay Patil" w:date="2015-09-16T10:44:09Z" w:id="107">
+      <w:commentRangeEnd w:id="58"/>
+      <w:r>
+        <w:rPr>
+          <w:position w:val="0"/>
+          <w:sz w:val="24"/>
+          <w:sz w:val="24"/>
+          <w:vertAlign w:val="baseline"/>
+        </w:rPr>
+      </w:r>
+      <w:r>
+        <w:rPr>
+          <w:position w:val="0"/>
+          <w:sz w:val="24"/>
+          <w:sz w:val="24"/>
+          <w:vertAlign w:val="baseline"/>
+        </w:rPr>
+        <w:commentReference w:id="58"/>
+      </w:r>
+      <w:ins w:author="Vijay Patil" w:date="2015-09-16T10:44:09Z" w:id="96">
         <w:r>
           <w:rPr>
             <w:position w:val="0"/>
@@ -11414,16 +11057,16 @@
           <w:t>al component analysis of community-weighted mean functional trait values for lakes in the Yukon Flats National Wildlife Refuge. Arrows indicate the strength of correlation between functional trait variables and the first two PCA axes</w:t>
         </w:r>
       </w:ins>
-      <w:commentRangeStart w:id="62"/>
-      <w:r>
-        <w:rPr>
-          <w:position w:val="0"/>
-          <w:sz w:val="24"/>
-          <w:sz w:val="24"/>
-          <w:vertAlign w:val="baseline"/>
-        </w:rPr>
-      </w:r>
-      <w:ins w:author="Vijay Patil" w:date="2015-09-16T10:44:09Z" w:id="108">
+      <w:commentRangeStart w:id="59"/>
+      <w:r>
+        <w:rPr>
+          <w:position w:val="0"/>
+          <w:sz w:val="24"/>
+          <w:sz w:val="24"/>
+          <w:vertAlign w:val="baseline"/>
+        </w:rPr>
+      </w:r>
+      <w:ins w:author="Vijay Patil" w:date="2015-09-16T10:44:09Z" w:id="97">
         <w:r>
           <w:rPr>
             <w:position w:val="0"/>
@@ -11434,25 +11077,25 @@
           <w:t>. Closely-grouped arrows indicate sets of functional traits that co-vary across lake</w:t>
         </w:r>
       </w:ins>
-      <w:commentRangeEnd w:id="62"/>
-      <w:r>
-        <w:rPr>
-          <w:position w:val="0"/>
-          <w:sz w:val="24"/>
-          <w:sz w:val="24"/>
-          <w:vertAlign w:val="baseline"/>
-        </w:rPr>
-      </w:r>
-      <w:r>
-        <w:rPr>
-          <w:position w:val="0"/>
-          <w:sz w:val="24"/>
-          <w:sz w:val="24"/>
-          <w:vertAlign w:val="baseline"/>
-        </w:rPr>
-        <w:commentReference w:id="62"/>
-      </w:r>
-      <w:ins w:author="Vijay Patil" w:date="2015-09-16T10:44:09Z" w:id="109">
+      <w:commentRangeEnd w:id="59"/>
+      <w:r>
+        <w:rPr>
+          <w:position w:val="0"/>
+          <w:sz w:val="24"/>
+          <w:sz w:val="24"/>
+          <w:vertAlign w:val="baseline"/>
+        </w:rPr>
+      </w:r>
+      <w:r>
+        <w:rPr>
+          <w:position w:val="0"/>
+          <w:sz w:val="24"/>
+          <w:sz w:val="24"/>
+          <w:vertAlign w:val="baseline"/>
+        </w:rPr>
+        <w:commentReference w:id="59"/>
+      </w:r>
+      <w:ins w:author="Vijay Patil" w:date="2015-09-16T10:44:09Z" w:id="98">
         <w:r>
           <w:rPr>
             <w:position w:val="0"/>
@@ -11536,7 +11179,7 @@
       <w:pgNumType w:fmt="decimal"/>
       <w:formProt w:val="false"/>
       <w:textDirection w:val="lrTb"/>
-      <w:docGrid w:charSpace="-6759" w:linePitch="239" w:type="default"/>
+      <w:docGrid w:charSpace="-6964" w:linePitch="239" w:type="default"/>
     </w:sectPr>
   </w:body>
 </w:document>
@@ -11561,6 +11204,11 @@
         <w:rPr/>
       </w:r>
     </w:p>
+    <w:p>
+      <w:r>
+        <w:rPr/>
+      </w:r>
+    </w:p>
   </w:comment>
   <w:comment w:author="" w:date="2015-07-15T16:53:00Z" w:id="1" w:initials="">
     <w:p>
@@ -11578,6 +11226,11 @@
         <w:rPr/>
       </w:r>
     </w:p>
+    <w:p>
+      <w:r>
+        <w:rPr/>
+      </w:r>
+    </w:p>
   </w:comment>
   <w:comment w:author="EE" w:date="2015-07-15T16:53:00Z" w:id="2" w:initials="">
     <w:p>
@@ -11596,6 +11249,11 @@
         <w:rPr/>
       </w:r>
     </w:p>
+    <w:p>
+      <w:r>
+        <w:rPr/>
+      </w:r>
+    </w:p>
   </w:comment>
   <w:comment w:author="EE" w:date="2015-07-16T17:27:00Z" w:id="3" w:initials="">
     <w:p>
@@ -11614,6 +11272,11 @@
         <w:rPr/>
       </w:r>
     </w:p>
+    <w:p>
+      <w:r>
+        <w:rPr/>
+      </w:r>
+    </w:p>
   </w:comment>
   <w:comment w:author="Vijay Patil" w:date="2015-07-28T08:58:00Z" w:id="4" w:initials="">
     <w:p>
@@ -11638,6 +11301,11 @@
         <w:rPr/>
       </w:r>
     </w:p>
+    <w:p>
+      <w:r>
+        <w:rPr/>
+      </w:r>
+    </w:p>
   </w:comment>
   <w:comment w:author="Vijay Patil" w:date="2015-08-16T05:19:04Z" w:id="5" w:initials="">
     <w:p>
@@ -11656,6 +11324,11 @@
         <w:rPr/>
       </w:r>
     </w:p>
+    <w:p>
+      <w:r>
+        <w:rPr/>
+      </w:r>
+    </w:p>
   </w:comment>
   <w:comment w:author="EE" w:date="2015-07-17T12:16:00Z" w:id="6" w:initials="">
     <w:p>
@@ -11674,6 +11347,11 @@
         <w:rPr/>
       </w:r>
     </w:p>
+    <w:p>
+      <w:r>
+        <w:rPr/>
+      </w:r>
+    </w:p>
   </w:comment>
   <w:comment w:author="Vijay Patil" w:date="2015-08-15T04:03:43Z" w:id="7" w:initials="">
     <w:p>
@@ -11692,6 +11370,11 @@
         <w:rPr/>
       </w:r>
     </w:p>
+    <w:p>
+      <w:r>
+        <w:rPr/>
+      </w:r>
+    </w:p>
   </w:comment>
   <w:comment w:author="Vijay Patil" w:date="2015-08-16T05:25:30Z" w:id="8" w:initials="">
     <w:p>
@@ -11710,6 +11393,11 @@
         <w:rPr/>
       </w:r>
     </w:p>
+    <w:p>
+      <w:r>
+        <w:rPr/>
+      </w:r>
+    </w:p>
   </w:comment>
   <w:comment w:author="Vijay Patil" w:date="2015-09-16T11:32:08Z" w:id="9" w:initials="">
     <w:p>
@@ -11728,6 +11416,11 @@
         <w:rPr/>
       </w:r>
     </w:p>
+    <w:p>
+      <w:r>
+        <w:rPr/>
+      </w:r>
+    </w:p>
   </w:comment>
   <w:comment w:author="EE" w:date="2015-07-17T16:50:00Z" w:id="10" w:initials="">
     <w:p>
@@ -11746,6 +11439,11 @@
         <w:rPr/>
       </w:r>
     </w:p>
+    <w:p>
+      <w:r>
+        <w:rPr/>
+      </w:r>
+    </w:p>
   </w:comment>
   <w:comment w:author="Vijay Patil" w:date="2015-08-15T04:37:19Z" w:id="11" w:initials="">
     <w:p>
@@ -11764,6 +11462,11 @@
         <w:rPr/>
       </w:r>
     </w:p>
+    <w:p>
+      <w:r>
+        <w:rPr/>
+      </w:r>
+    </w:p>
   </w:comment>
   <w:comment w:author="Vijay Patil" w:date="2015-08-16T05:29:03Z" w:id="12" w:initials="">
     <w:p>
@@ -11782,6 +11485,11 @@
         <w:rPr/>
       </w:r>
     </w:p>
+    <w:p>
+      <w:r>
+        <w:rPr/>
+      </w:r>
+    </w:p>
   </w:comment>
   <w:comment w:author="Vijay Patil" w:date="2015-08-15T04:31:15Z" w:id="13" w:initials="">
     <w:p>
@@ -11800,6 +11508,11 @@
         <w:rPr/>
       </w:r>
     </w:p>
+    <w:p>
+      <w:r>
+        <w:rPr/>
+      </w:r>
+    </w:p>
   </w:comment>
   <w:comment w:author="Brad Griffith" w:date="2015-09-09T05:41:56Z" w:id="14" w:initials="">
     <w:p>
@@ -11818,6 +11531,11 @@
         <w:rPr/>
       </w:r>
     </w:p>
+    <w:p>
+      <w:r>
+        <w:rPr/>
+      </w:r>
+    </w:p>
   </w:comment>
   <w:comment w:author="Vijay Patil" w:date="2015-09-09T05:41:56Z" w:id="15" w:initials="">
     <w:p>
@@ -11836,6 +11554,11 @@
         <w:rPr/>
       </w:r>
     </w:p>
+    <w:p>
+      <w:r>
+        <w:rPr/>
+      </w:r>
+    </w:p>
   </w:comment>
   <w:comment w:author="EE" w:date="2015-07-17T17:25:00Z" w:id="16" w:initials="">
     <w:p>
@@ -11854,6 +11577,11 @@
         <w:rPr/>
       </w:r>
     </w:p>
+    <w:p>
+      <w:r>
+        <w:rPr/>
+      </w:r>
+    </w:p>
   </w:comment>
   <w:comment w:author="Vijay Patil" w:date="2015-08-15T04:33:32Z" w:id="17" w:initials="">
     <w:p>
@@ -11872,6 +11600,11 @@
         <w:rPr/>
       </w:r>
     </w:p>
+    <w:p>
+      <w:r>
+        <w:rPr/>
+      </w:r>
+    </w:p>
   </w:comment>
   <w:comment w:author="Vijay Patil" w:date="2015-08-16T05:40:39Z" w:id="18" w:initials="">
     <w:p>
@@ -11890,6 +11623,11 @@
         <w:rPr/>
       </w:r>
     </w:p>
+    <w:p>
+      <w:r>
+        <w:rPr/>
+      </w:r>
+    </w:p>
   </w:comment>
   <w:comment w:author="Vijay Patil" w:date="2015-08-16T05:43:48Z" w:id="19" w:initials="">
     <w:p>
@@ -11908,6 +11646,11 @@
         <w:rPr/>
       </w:r>
     </w:p>
+    <w:p>
+      <w:r>
+        <w:rPr/>
+      </w:r>
+    </w:p>
   </w:comment>
   <w:comment w:author="Vijay Patil" w:date="2015-08-16T05:53:38Z" w:id="20" w:initials="">
     <w:p>
@@ -11926,6 +11669,11 @@
         <w:rPr/>
       </w:r>
     </w:p>
+    <w:p>
+      <w:r>
+        <w:rPr/>
+      </w:r>
+    </w:p>
   </w:comment>
   <w:comment w:author="Vijay Patil" w:date="2015-08-16T05:53:38Z" w:id="21" w:initials="">
     <w:p>
@@ -11944,6 +11692,11 @@
         <w:rPr/>
       </w:r>
     </w:p>
+    <w:p>
+      <w:r>
+        <w:rPr/>
+      </w:r>
+    </w:p>
   </w:comment>
   <w:comment w:author="Brad Griffith" w:date="2015-08-16T21:03:00Z" w:id="22" w:initials="">
     <w:p>
@@ -11962,6 +11715,11 @@
         <w:rPr/>
       </w:r>
     </w:p>
+    <w:p>
+      <w:r>
+        <w:rPr/>
+      </w:r>
+    </w:p>
   </w:comment>
   <w:comment w:author="Vijay Patil" w:date="2015-08-16T06:00:47Z" w:id="23" w:initials="">
     <w:p>
@@ -11980,6 +11738,11 @@
         <w:rPr/>
       </w:r>
     </w:p>
+    <w:p>
+      <w:r>
+        <w:rPr/>
+      </w:r>
+    </w:p>
   </w:comment>
   <w:comment w:author="EE" w:date="2015-07-17T17:31:00Z" w:id="24" w:initials="">
     <w:p>
@@ -11998,6 +11761,11 @@
         <w:rPr/>
       </w:r>
     </w:p>
+    <w:p>
+      <w:r>
+        <w:rPr/>
+      </w:r>
+    </w:p>
   </w:comment>
   <w:comment w:author="EE" w:date="2015-07-17T17:36:00Z" w:id="25" w:initials="">
     <w:p>
@@ -12016,6 +11784,11 @@
         <w:rPr/>
       </w:r>
     </w:p>
+    <w:p>
+      <w:r>
+        <w:rPr/>
+      </w:r>
+    </w:p>
   </w:comment>
   <w:comment w:author="Vijay Patil" w:date="2015-08-15T10:29:45Z" w:id="26" w:initials="">
     <w:p>
@@ -12034,6 +11807,11 @@
         <w:rPr/>
       </w:r>
     </w:p>
+    <w:p>
+      <w:r>
+        <w:rPr/>
+      </w:r>
+    </w:p>
   </w:comment>
   <w:comment w:author="EE" w:date="2015-07-17T17:35:00Z" w:id="27" w:initials="">
     <w:p>
@@ -12052,6 +11830,11 @@
         <w:rPr/>
       </w:r>
     </w:p>
+    <w:p>
+      <w:r>
+        <w:rPr/>
+      </w:r>
+    </w:p>
   </w:comment>
   <w:comment w:author="Vijay Patil" w:date="2015-08-15T10:29:14Z" w:id="28" w:initials="">
     <w:p>
@@ -12070,6 +11853,11 @@
         <w:rPr/>
       </w:r>
     </w:p>
+    <w:p>
+      <w:r>
+        <w:rPr/>
+      </w:r>
+    </w:p>
   </w:comment>
   <w:comment w:author="Vijay Patil" w:date="2015-08-16T06:44:21Z" w:id="29" w:initials="">
     <w:p>
@@ -12088,6 +11876,11 @@
         <w:rPr/>
       </w:r>
     </w:p>
+    <w:p>
+      <w:r>
+        <w:rPr/>
+      </w:r>
+    </w:p>
   </w:comment>
   <w:comment w:author="Vijay Patil" w:date="2015-08-16T06:39:34Z" w:id="30" w:initials="">
     <w:p>
@@ -12106,6 +11899,11 @@
         <w:rPr/>
       </w:r>
     </w:p>
+    <w:p>
+      <w:r>
+        <w:rPr/>
+      </w:r>
+    </w:p>
   </w:comment>
   <w:comment w:author="Vijay Patil" w:date="2015-08-16T06:43:05Z" w:id="31" w:initials="">
     <w:p>
@@ -12124,6 +11922,11 @@
         <w:rPr/>
       </w:r>
     </w:p>
+    <w:p>
+      <w:r>
+        <w:rPr/>
+      </w:r>
+    </w:p>
   </w:comment>
   <w:comment w:author="Vijay Patil" w:date="2015-08-16T06:52:24Z" w:id="32" w:initials="">
     <w:p>
@@ -12142,6 +11945,11 @@
         <w:rPr/>
       </w:r>
     </w:p>
+    <w:p>
+      <w:r>
+        <w:rPr/>
+      </w:r>
+    </w:p>
   </w:comment>
   <w:comment w:author="Vijay Patil" w:date="2015-08-16T07:42:10Z" w:id="33" w:initials="">
     <w:p>
@@ -12160,6 +11968,11 @@
         <w:rPr/>
       </w:r>
     </w:p>
+    <w:p>
+      <w:r>
+        <w:rPr/>
+      </w:r>
+    </w:p>
   </w:comment>
   <w:comment w:author="Vijay Patil" w:date="2015-09-09T05:42:37Z" w:id="34" w:initials="">
     <w:p>
@@ -12178,6 +11991,11 @@
         <w:rPr/>
       </w:r>
     </w:p>
+    <w:p>
+      <w:r>
+        <w:rPr/>
+      </w:r>
+    </w:p>
   </w:comment>
   <w:comment w:author="Vijay Patil" w:date="2015-08-16T07:47:01Z" w:id="35" w:initials="">
     <w:p>
@@ -12196,6 +12014,11 @@
         <w:rPr/>
       </w:r>
     </w:p>
+    <w:p>
+      <w:r>
+        <w:rPr/>
+      </w:r>
+    </w:p>
   </w:comment>
   <w:comment w:author="Brad Griffith" w:date="2015-09-09T05:43:37Z" w:id="36" w:initials="">
     <w:p>
@@ -12214,6 +12037,11 @@
         <w:rPr/>
       </w:r>
     </w:p>
+    <w:p>
+      <w:r>
+        <w:rPr/>
+      </w:r>
+    </w:p>
   </w:comment>
   <w:comment w:author="Vijay Patil" w:date="2015-09-09T05:43:37Z" w:id="37" w:initials="">
     <w:p>
@@ -12232,6 +12060,11 @@
         <w:rPr/>
       </w:r>
     </w:p>
+    <w:p>
+      <w:r>
+        <w:rPr/>
+      </w:r>
+    </w:p>
   </w:comment>
   <w:comment w:author="Brad Griffith" w:date="2015-09-09T05:44:16Z" w:id="38" w:initials="">
     <w:p>
@@ -12250,6 +12083,11 @@
         <w:rPr/>
       </w:r>
     </w:p>
+    <w:p>
+      <w:r>
+        <w:rPr/>
+      </w:r>
+    </w:p>
   </w:comment>
   <w:comment w:author="Vijay Patil" w:date="2015-09-09T05:44:16Z" w:id="39" w:initials="">
     <w:p>
@@ -12268,6 +12106,11 @@
         <w:rPr/>
       </w:r>
     </w:p>
+    <w:p>
+      <w:r>
+        <w:rPr/>
+      </w:r>
+    </w:p>
   </w:comment>
   <w:comment w:author="Vijay Patil" w:date="2015-08-16T07:50:23Z" w:id="40" w:initials="">
     <w:p>
@@ -12286,6 +12129,11 @@
         <w:rPr/>
       </w:r>
     </w:p>
+    <w:p>
+      <w:r>
+        <w:rPr/>
+      </w:r>
+    </w:p>
   </w:comment>
   <w:comment w:author="EE" w:date="2015-07-18T15:47:00Z" w:id="41" w:initials="">
     <w:p>
@@ -12304,6 +12152,11 @@
         <w:rPr/>
       </w:r>
     </w:p>
+    <w:p>
+      <w:r>
+        <w:rPr/>
+      </w:r>
+    </w:p>
   </w:comment>
   <w:comment w:author="Vijay Patil" w:date="2015-08-16T08:05:08Z" w:id="42" w:initials="">
     <w:p>
@@ -12322,6 +12175,11 @@
         <w:rPr/>
       </w:r>
     </w:p>
+    <w:p>
+      <w:r>
+        <w:rPr/>
+      </w:r>
+    </w:p>
   </w:comment>
   <w:comment w:author="Vijay Patil" w:date="2015-08-16T08:09:15Z" w:id="43" w:initials="">
     <w:p>
@@ -12340,6 +12198,11 @@
         <w:rPr/>
       </w:r>
     </w:p>
+    <w:p>
+      <w:r>
+        <w:rPr/>
+      </w:r>
+    </w:p>
   </w:comment>
   <w:comment w:author="EE" w:date="2015-07-18T14:13:00Z" w:id="44" w:initials="">
     <w:p>
@@ -12358,6 +12221,11 @@
         <w:rPr/>
       </w:r>
     </w:p>
+    <w:p>
+      <w:r>
+        <w:rPr/>
+      </w:r>
+    </w:p>
   </w:comment>
   <w:comment w:author="Brad Griffith" w:date="2015-09-09T05:46:09Z" w:id="45" w:initials="">
     <w:p>
@@ -12376,6 +12244,11 @@
         <w:rPr/>
       </w:r>
     </w:p>
+    <w:p>
+      <w:r>
+        <w:rPr/>
+      </w:r>
+    </w:p>
   </w:comment>
   <w:comment w:author="Vijay Patil" w:date="2015-09-09T05:46:09Z" w:id="46" w:initials="">
     <w:p>
@@ -12394,6 +12267,11 @@
         <w:rPr/>
       </w:r>
     </w:p>
+    <w:p>
+      <w:r>
+        <w:rPr/>
+      </w:r>
+    </w:p>
   </w:comment>
   <w:comment w:author="Brad Griffith" w:date="2015-09-09T05:47:34Z" w:id="47" w:initials="">
     <w:p>
@@ -12412,6 +12290,11 @@
         <w:rPr/>
       </w:r>
     </w:p>
+    <w:p>
+      <w:r>
+        <w:rPr/>
+      </w:r>
+    </w:p>
   </w:comment>
   <w:comment w:author="Vijay Patil" w:date="2015-09-09T05:47:34Z" w:id="48" w:initials="">
     <w:p>
@@ -12430,6 +12313,11 @@
         <w:rPr/>
       </w:r>
     </w:p>
+    <w:p>
+      <w:r>
+        <w:rPr/>
+      </w:r>
+    </w:p>
   </w:comment>
   <w:comment w:author="Vijay Patil" w:date="2015-08-16T08:15:15Z" w:id="49" w:initials="">
     <w:p>
@@ -12448,6 +12336,11 @@
         <w:rPr/>
       </w:r>
     </w:p>
+    <w:p>
+      <w:r>
+        <w:rPr/>
+      </w:r>
+    </w:p>
   </w:comment>
   <w:comment w:author="Brad Griffith" w:date="2015-08-16T21:29:00Z" w:id="50" w:initials="">
     <w:p>
@@ -12477,12 +12370,22 @@
         <w:rPr/>
       </w:r>
     </w:p>
+    <w:p>
+      <w:r>
+        <w:rPr/>
+      </w:r>
+    </w:p>
   </w:comment>
-  <w:comment w:author="Brad Griffith" w:date="2015-08-16T21:32:00Z" w:id="51" w:initials="">
-    <w:p>
-      <w:r>
-        <w:rPr/>
-        <w:t>All arrows look the same.  Maybe the right hand arrow needs to be dashed.</w:t>
+  <w:comment w:author="Brad Griffith" w:date="2015-08-16T21:38:00Z" w:id="51" w:initials="">
+    <w:p>
+      <w:r>
+        <w:rPr/>
+        <w:t>Need a footnote with full species names.</w:t>
+      </w:r>
+    </w:p>
+    <w:p>
+      <w:r>
+        <w:rPr/>
       </w:r>
     </w:p>
     <w:p>
@@ -12496,11 +12399,27 @@
       </w:r>
     </w:p>
   </w:comment>
-  <w:comment w:author="Brad Griffith" w:date="2015-08-16T21:35:00Z" w:id="52" w:initials="">
-    <w:p>
-      <w:r>
-        <w:rPr/>
-        <w:t>Response variable seems to imply a different kind of variable than in Table 1.  This could use some clarification in text as well.</w:t>
+  <w:comment w:author="Brad Griffith" w:date="2015-08-16T21:42:00Z" w:id="52" w:initials="">
+    <w:p>
+      <w:r>
+        <w:rPr/>
+        <w:t>What is the difference between solid and dashed lines? Direct and indirect? Positive/negative?  If so, so state.</w:t>
+      </w:r>
+    </w:p>
+    <w:p>
+      <w:r>
+        <w:rPr/>
+      </w:r>
+    </w:p>
+    <w:p>
+      <w:r>
+        <w:rPr/>
+        <w:t>Probably need expand the caption with abbreviation definitions.</w:t>
+      </w:r>
+    </w:p>
+    <w:p>
+      <w:r>
+        <w:rPr/>
       </w:r>
     </w:p>
     <w:p>
@@ -12514,11 +12433,16 @@
       </w:r>
     </w:p>
   </w:comment>
-  <w:comment w:author="Brad Griffith" w:date="2015-08-16T21:38:00Z" w:id="53" w:initials="">
-    <w:p>
-      <w:r>
-        <w:rPr/>
-        <w:t>Need a footnote with full species names.</w:t>
+  <w:comment w:author="Brad Griffith" w:date="2015-08-16T21:41:00Z" w:id="53" w:initials="">
+    <w:p>
+      <w:r>
+        <w:rPr/>
+        <w:t>Odd construct</w:t>
+      </w:r>
+    </w:p>
+    <w:p>
+      <w:r>
+        <w:rPr/>
       </w:r>
     </w:p>
     <w:p>
@@ -12536,18 +12460,12 @@
     <w:p>
       <w:r>
         <w:rPr/>
-        <w:t>What is the difference between solid and dashed lines? Direct and indirect? Positive/negative?  If so, so state.</w:t>
-      </w:r>
-    </w:p>
-    <w:p>
-      <w:r>
-        <w:rPr/>
-      </w:r>
-    </w:p>
-    <w:p>
-      <w:r>
-        <w:rPr/>
-        <w:t>Probably need expand the caption with abbreviation definitions.</w:t>
+        <w:t>??</w:t>
+      </w:r>
+    </w:p>
+    <w:p>
+      <w:r>
+        <w:rPr/>
       </w:r>
     </w:p>
     <w:p>
@@ -12561,11 +12479,16 @@
       </w:r>
     </w:p>
   </w:comment>
-  <w:comment w:author="Brad Griffith" w:date="2015-08-16T21:41:00Z" w:id="55" w:initials="">
-    <w:p>
-      <w:r>
-        <w:rPr/>
-        <w:t>Odd construct</w:t>
+  <w:comment w:author="Brad Griffith" w:date="2015-08-16T21:45:00Z" w:id="55" w:initials="">
+    <w:p>
+      <w:r>
+        <w:rPr/>
+        <w:t>Comments as in Fig 3.</w:t>
+      </w:r>
+    </w:p>
+    <w:p>
+      <w:r>
+        <w:rPr/>
       </w:r>
     </w:p>
     <w:p>
@@ -12579,7 +12502,7 @@
       </w:r>
     </w:p>
   </w:comment>
-  <w:comment w:author="Brad Griffith" w:date="2015-08-16T21:42:00Z" w:id="56" w:initials="">
+  <w:comment w:author="Brad Griffith" w:date="2015-08-16T21:45:00Z" w:id="56" w:initials="">
     <w:p>
       <w:r>
         <w:rPr/>
@@ -12596,12 +12519,33 @@
         <w:rPr/>
       </w:r>
     </w:p>
+    <w:p>
+      <w:r>
+        <w:rPr/>
+      </w:r>
+    </w:p>
   </w:comment>
-  <w:comment w:author="Brad Griffith" w:date="2015-08-16T21:45:00Z" w:id="57" w:initials="">
-    <w:p>
-      <w:r>
-        <w:rPr/>
-        <w:t>Comments as in Fig 3.</w:t>
+  <w:comment w:author="Brad Griffith" w:date="2015-08-16T21:47:00Z" w:id="57" w:initials="">
+    <w:p>
+      <w:r>
+        <w:rPr/>
+        <w:t>OK, the negative influence of area on AGB clearly shows here.  Might want to think about clarifying the text somewhat unless you did and I just missed it.</w:t>
+      </w:r>
+    </w:p>
+    <w:p>
+      <w:r>
+        <w:rPr/>
+      </w:r>
+    </w:p>
+    <w:p>
+      <w:r>
+        <w:rPr/>
+        <w:t>What is the maximum value for influence?</w:t>
+      </w:r>
+    </w:p>
+    <w:p>
+      <w:r>
+        <w:rPr/>
       </w:r>
     </w:p>
     <w:p>
@@ -12615,11 +12559,16 @@
       </w:r>
     </w:p>
   </w:comment>
-  <w:comment w:author="Brad Griffith" w:date="2015-08-16T21:45:00Z" w:id="58" w:initials="">
-    <w:p>
-      <w:r>
-        <w:rPr/>
-        <w:t>??</w:t>
+  <w:comment w:author="Brad Griffith" w:date="2015-08-16T21:51:00Z" w:id="58" w:initials="">
+    <w:p>
+      <w:r>
+        <w:rPr/>
+        <w:t>Some kind of formatting error.</w:t>
+      </w:r>
+    </w:p>
+    <w:p>
+      <w:r>
+        <w:rPr/>
       </w:r>
     </w:p>
     <w:p>
@@ -12633,76 +12582,16 @@
       </w:r>
     </w:p>
   </w:comment>
-  <w:comment w:author="Brad Griffith" w:date="2015-08-16T21:47:00Z" w:id="59" w:initials="">
-    <w:p>
-      <w:r>
-        <w:rPr/>
-        <w:t>OK, the negative influence of area on AGB clearly shows here.  Might want to think about clarifying the text somewhat unless you did and I just missed it.</w:t>
-      </w:r>
-    </w:p>
-    <w:p>
-      <w:r>
-        <w:rPr/>
-      </w:r>
-    </w:p>
-    <w:p>
-      <w:r>
-        <w:rPr/>
-        <w:t>What is the maximum value for influence?</w:t>
-      </w:r>
-    </w:p>
-    <w:p>
-      <w:r>
-        <w:rPr/>
-      </w:r>
-    </w:p>
-    <w:p>
-      <w:r>
-        <w:rPr/>
-      </w:r>
-    </w:p>
-  </w:comment>
-  <w:comment w:author="Brad Griffith" w:date="2015-08-16T21:50:00Z" w:id="60" w:initials="">
-    <w:p>
-      <w:r>
-        <w:rPr/>
-        <w:t>See table header as well</w:t>
-      </w:r>
-    </w:p>
-    <w:p>
-      <w:r>
-        <w:rPr/>
-      </w:r>
-    </w:p>
-    <w:p>
-      <w:r>
-        <w:rPr/>
-      </w:r>
-    </w:p>
-  </w:comment>
-  <w:comment w:author="Brad Griffith" w:date="2015-08-16T21:51:00Z" w:id="61" w:initials="">
-    <w:p>
-      <w:r>
-        <w:rPr/>
-        <w:t>Some kind of formatting error.</w:t>
-      </w:r>
-    </w:p>
-    <w:p>
-      <w:r>
-        <w:rPr/>
-      </w:r>
-    </w:p>
-    <w:p>
-      <w:r>
-        <w:rPr/>
-      </w:r>
-    </w:p>
-  </w:comment>
-  <w:comment w:author="Brad Griffith" w:date="2015-08-16T21:51:00Z" w:id="62" w:initials="">
+  <w:comment w:author="Brad Griffith" w:date="2015-08-16T21:51:00Z" w:id="59" w:initials="">
     <w:p>
       <w:r>
         <w:rPr/>
         <w:t>What do Dimension 1 and 2 correspond to , in words?</w:t>
+      </w:r>
+    </w:p>
+    <w:p>
+      <w:r>
+        <w:rPr/>
       </w:r>
     </w:p>
     <w:p>

</xml_diff>